<commit_message>
NAC 1 resposta exercicios 2,3,4
resposta exercicios 2,3,4
</commit_message>
<xml_diff>
--- a/Documentacao/PropostaSIColetaLixo.docx
+++ b/Documentacao/PropostaSIColetaLixo.docx
@@ -91,22 +91,74 @@
     </w:p>
     <w:p>
       <w:r>
-        <w:t>3ª</w:t>
-      </w:r>
-      <w:r>
-        <w:t xml:space="preserve"> O modelo escolhido trabalha com SCRUM, enquanto os outros modelos como Cascata e Incremental trabalham com processos clássicos ou tradicionais</w:t>
-      </w:r>
+        <w:t xml:space="preserve">3ª O modelo escolhido trabalha com SCRUM, enquanto os outros modelos como Cascata e Incremental trabalham com processos clássicos ou tradicionais, onde entregamos </w:t>
+      </w:r>
+      <w:r>
+        <w:t>módulos</w:t>
+      </w:r>
+      <w:r>
+        <w:t xml:space="preserve"> do projeto, e assim realizar pequenas entregas ao longo do tempo, ao invés de realizar uma entregar demorada e completa, isso possibilita a alteração do projeto no meio do caminho, onde não e necessário realizar todas as etapas novamente, já que o próprio cliente deseja receber o beneficio de alguns recursos do software o quanto antes e também a necessidade de flexibilização no escopo do projeto, tudo isso graças a metodologia ágil SCRUM.</w:t>
+      </w:r>
+    </w:p>
+    <w:p>
+      <w:r>
+        <w:t>4ª</w:t>
+      </w:r>
+      <w:r>
+        <w:t xml:space="preserve"> Primeiramente como adotamos a metodologia SCRUM há uma necessidade de termos um </w:t>
+      </w:r>
+      <w:proofErr w:type="spellStart"/>
+      <w:r>
+        <w:t>Product</w:t>
+      </w:r>
+      <w:proofErr w:type="spellEnd"/>
+      <w:r>
+        <w:t xml:space="preserve"> </w:t>
+      </w:r>
+      <w:proofErr w:type="spellStart"/>
+      <w:r>
+        <w:t>Owner</w:t>
+      </w:r>
+      <w:proofErr w:type="spellEnd"/>
+      <w:r>
+        <w:t xml:space="preserve"> na equipe, ele que conhece, entrevista e tem contato com o cliente afim de entender melhor o que ele precisa, temos também o </w:t>
+      </w:r>
+      <w:proofErr w:type="spellStart"/>
+      <w:r>
+        <w:t>ScrumMaster</w:t>
+      </w:r>
+      <w:proofErr w:type="spellEnd"/>
+      <w:r>
+        <w:t xml:space="preserve"> ele e responsável por garantir o funcionamento do SCRUM de forma correta e por qualquer outros problemas que tenham no projeto ele toma iniciativa afim de proteger o time de </w:t>
+      </w:r>
+      <w:proofErr w:type="spellStart"/>
+      <w:r>
+        <w:t>contra-tempos</w:t>
+      </w:r>
+      <w:proofErr w:type="spellEnd"/>
+      <w:r>
+        <w:t xml:space="preserve"> no projeto e protege o time de interferências externas, Por fim temos o time que </w:t>
+      </w:r>
+      <w:proofErr w:type="spellStart"/>
+      <w:r>
+        <w:t>e</w:t>
+      </w:r>
+      <w:proofErr w:type="spellEnd"/>
+      <w:r>
+        <w:t xml:space="preserve"> encarregado de cumprir metas das iterações, ter um auto gerenciamento e garantir a qualidade do produto, para o time a necessidade de um ou mais Programadores Full </w:t>
+      </w:r>
+      <w:proofErr w:type="spellStart"/>
+      <w:r>
+        <w:t>Stack</w:t>
+      </w:r>
+      <w:proofErr w:type="spellEnd"/>
+      <w:r>
+        <w:t xml:space="preserve"> e talvez profissionais de outras áreas como de logística de negócio.</w:t>
+      </w:r>
+    </w:p>
+    <w:p>
       <w:bookmarkStart w:id="0" w:name="_GoBack"/>
       <w:bookmarkEnd w:id="0"/>
-      <w:r>
-        <w:t xml:space="preserve">, onde entregamos </w:t>
-      </w:r>
-      <w:r>
-        <w:t>módulos</w:t>
-      </w:r>
-      <w:r>
-        <w:t xml:space="preserve"> do projeto, e assim realizar pequenas entregas ao longo do tempo, ao invés de realizar uma entregar demorada e completa, isso possibilita a alteração do projeto no meio do caminho, onde não e necessário realizar todas as etapas novamente, já que o próprio cliente deseja receber o beneficio de alguns recursos do software o quanto antes e também a necessidade de flexibilização no escopo do projeto, tudo isso graças a metodologia ágil SCRUM.</w:t>
-      </w:r>
     </w:p>
     <w:sectPr>
       <w:pgSz w:w="11906" w:h="16838"/>

</xml_diff>